<commit_message>
defined a few features of job-board
</commit_message>
<xml_diff>
--- a/docs/srs-draft-0.0.0.docx
+++ b/docs/srs-draft-0.0.0.docx
@@ -25,10 +25,25 @@
           <w:b/>
           <w:bCs/>
         </w:rPr>
-        <w:t>ہنر کدہ (Hunar Kada)</w:t>
-      </w:r>
-      <w:r>
-        <w:t xml:space="preserve"> - This means "House of Skills," suggesting a place where skills are showcased and utilized.</w:t>
+        <w:t>Asaana</w:t>
+      </w:r>
+      <w:r>
+        <w:t>- This means "</w:t>
+      </w:r>
+      <w:r>
+        <w:t>Easy</w:t>
+      </w:r>
+      <w:r>
+        <w:t>"</w:t>
+      </w:r>
+      <w:r>
+        <w:t>,</w:t>
+      </w:r>
+      <w:r>
+        <w:t xml:space="preserve"> suggesting a place where </w:t>
+      </w:r>
+      <w:r>
+        <w:t>digital support is made easy.</w:t>
       </w:r>
     </w:p>
     <w:p>
@@ -37,7 +52,7 @@
           <w:b/>
           <w:bCs/>
         </w:rPr>
-        <w:t>Hunar Kada</w:t>
+        <w:t>Asaana</w:t>
       </w:r>
       <w:r>
         <w:t xml:space="preserve"> is an a</w:t>
@@ -60,7 +75,7 @@
           <w:b/>
           <w:bCs/>
         </w:rPr>
-        <w:t>Hunar Kada</w:t>
+        <w:t>Asaana</w:t>
       </w:r>
       <w:r>
         <w:t xml:space="preserve"> </w:t>
@@ -73,7 +88,7 @@
           <w:b/>
           <w:bCs/>
         </w:rPr>
-        <w:t>Hunar Kada</w:t>
+        <w:t>Asaana</w:t>
       </w:r>
       <w:r>
         <w:t xml:space="preserve"> </w:t>
@@ -88,7 +103,7 @@
           <w:b/>
           <w:bCs/>
         </w:rPr>
-        <w:t>Hunar Kada</w:t>
+        <w:t>Asaana</w:t>
       </w:r>
       <w:r>
         <w:t xml:space="preserve"> </w:t>
@@ -347,6 +362,7 @@
         <w:ind w:left="1080"/>
       </w:pPr>
       <w:r>
+        <w:lastRenderedPageBreak/>
         <w:t>Plumbing repairs</w:t>
       </w:r>
     </w:p>
@@ -614,7 +630,6 @@
         <w:rPr>
           <w:rStyle w:val="Heading4Char"/>
         </w:rPr>
-        <w:lastRenderedPageBreak/>
         <w:t xml:space="preserve">Versatile ways </w:t>
       </w:r>
       <w:r>
@@ -796,6 +811,7 @@
         </w:numPr>
       </w:pPr>
       <w:r>
+        <w:lastRenderedPageBreak/>
         <w:t>Implement the job posting and bidding systems.</w:t>
       </w:r>
     </w:p>
@@ -1033,7 +1049,6 @@
         <w:rPr>
           <w:rStyle w:val="Heading3Char"/>
         </w:rPr>
-        <w:lastRenderedPageBreak/>
         <w:t>Navigational Challenges:</w:t>
       </w:r>
       <w:r>
@@ -1111,6 +1126,7 @@
         <w:pStyle w:val="Heading2"/>
       </w:pPr>
       <w:r>
+        <w:lastRenderedPageBreak/>
         <w:t>Possible Actors</w:t>
       </w:r>
     </w:p>
@@ -1139,6 +1155,9 @@
       <w:r>
         <w:t xml:space="preserve"> Contract Poster</w:t>
       </w:r>
+      <w:r>
+        <w:t>, Social media user.</w:t>
+      </w:r>
     </w:p>
     <w:p>
       <w:pPr>
@@ -1206,6 +1225,107 @@
       </w:pPr>
       <w:r>
         <w:t>database</w:t>
+      </w:r>
+    </w:p>
+    <w:p>
+      <w:pPr>
+        <w:pStyle w:val="Heading2"/>
+      </w:pPr>
+      <w:r>
+        <w:t>Job-board</w:t>
+      </w:r>
+    </w:p>
+    <w:p>
+      <w:pPr>
+        <w:pStyle w:val="ListParagraph"/>
+        <w:numPr>
+          <w:ilvl w:val="0"/>
+          <w:numId w:val="34"/>
+        </w:numPr>
+      </w:pPr>
+      <w:r>
+        <w:t xml:space="preserve">Job Posting and job finding platform. </w:t>
+      </w:r>
+    </w:p>
+    <w:p>
+      <w:pPr>
+        <w:pStyle w:val="ListParagraph"/>
+        <w:numPr>
+          <w:ilvl w:val="0"/>
+          <w:numId w:val="34"/>
+        </w:numPr>
+      </w:pPr>
+      <w:r>
+        <w:t>Employers can post jobs and employees can apply for them.</w:t>
+      </w:r>
+    </w:p>
+    <w:p>
+      <w:pPr>
+        <w:pStyle w:val="ListParagraph"/>
+        <w:numPr>
+          <w:ilvl w:val="0"/>
+          <w:numId w:val="34"/>
+        </w:numPr>
+      </w:pPr>
+      <w:r>
+        <w:t>Employers can also find employees by searching for particular profession and the nearest available potential employees will show up in a map and the employer can choose between one of them.</w:t>
+      </w:r>
+    </w:p>
+    <w:p>
+      <w:pPr>
+        <w:pStyle w:val="ListParagraph"/>
+        <w:numPr>
+          <w:ilvl w:val="0"/>
+          <w:numId w:val="34"/>
+        </w:numPr>
+      </w:pPr>
+      <w:r>
+        <w:t>There will be an AI feature which help employers determine what employees of what profession will be needed for a particular work. For example, the employer can describe their work using voice or te</w:t>
+      </w:r>
+      <w:r>
+        <w:t>x</w:t>
+      </w:r>
+      <w:r>
+        <w:t>t</w:t>
+      </w:r>
+      <w:r>
+        <w:t xml:space="preserve"> and</w:t>
+      </w:r>
+      <w:r>
+        <w:t xml:space="preserve"> </w:t>
+      </w:r>
+      <w:r>
+        <w:t>our</w:t>
+      </w:r>
+      <w:r>
+        <w:t xml:space="preserve"> AI agent will figure out what profession employees will be required to fulfill the </w:t>
+      </w:r>
+      <w:r>
+        <w:t>work</w:t>
+      </w:r>
+      <w:r>
+        <w:t>.</w:t>
+      </w:r>
+    </w:p>
+    <w:p>
+      <w:pPr>
+        <w:pStyle w:val="ListParagraph"/>
+        <w:numPr>
+          <w:ilvl w:val="0"/>
+          <w:numId w:val="34"/>
+        </w:numPr>
+      </w:pPr>
+      <w:r>
+        <w:t>It provides a safer way for employers to find reliable freelance employees</w:t>
+      </w:r>
+      <w:r>
+        <w:t xml:space="preserve"> because employees registered with us will have a record in our system and in case of mishaps, employers can easily find basic information about employees</w:t>
+      </w:r>
+      <w:r>
+        <w:t>.</w:t>
+      </w:r>
+      <w:r>
+        <w:t xml:space="preserve"> It also provides a safe work environment for freelance skillful labours.</w:t>
       </w:r>
     </w:p>
     <w:p>
@@ -1560,6 +1680,7 @@
         <w:ind w:left="1080"/>
       </w:pPr>
       <w:r>
+        <w:lastRenderedPageBreak/>
         <w:t>If the password matched, then the system will generate a JSON Web Token (jwt) and save it in the user’s cookies.</w:t>
       </w:r>
     </w:p>
@@ -1773,13 +1894,7 @@
         <w:t>REGISTER</w:t>
       </w:r>
       <w:r>
-        <w:t xml:space="preserve"> (</w:t>
-      </w:r>
-      <w:r>
-        <w:t>UC-0002</w:t>
-      </w:r>
-      <w:r>
-        <w:t>)</w:t>
+        <w:t xml:space="preserve"> (UC-0002)</w:t>
       </w:r>
     </w:p>
     <w:p>
@@ -1970,154 +2085,154 @@
         <w:ind w:left="576"/>
       </w:pPr>
       <w:r>
+        <w:t>Main Success Scenario:</w:t>
+      </w:r>
+    </w:p>
+    <w:p>
+      <w:pPr>
+        <w:pStyle w:val="ListParagraph"/>
+        <w:numPr>
+          <w:ilvl w:val="0"/>
+          <w:numId w:val="15"/>
+        </w:numPr>
+        <w:ind w:left="1080"/>
+      </w:pPr>
+      <w:r>
+        <w:t xml:space="preserve">User opens the </w:t>
+      </w:r>
+      <w:r>
+        <w:t>web-based</w:t>
+      </w:r>
+      <w:r>
+        <w:t xml:space="preserve"> interface </w:t>
+      </w:r>
+      <w:r>
+        <w:t>on their device.</w:t>
+      </w:r>
+    </w:p>
+    <w:p>
+      <w:pPr>
+        <w:pStyle w:val="ListParagraph"/>
+        <w:numPr>
+          <w:ilvl w:val="0"/>
+          <w:numId w:val="15"/>
+        </w:numPr>
+        <w:ind w:left="1080"/>
+      </w:pPr>
+      <w:r>
+        <w:t>User selects the option to register for a new account.</w:t>
+      </w:r>
+    </w:p>
+    <w:p>
+      <w:pPr>
+        <w:pStyle w:val="ListParagraph"/>
+        <w:numPr>
+          <w:ilvl w:val="0"/>
+          <w:numId w:val="15"/>
+        </w:numPr>
+        <w:ind w:left="1080"/>
+      </w:pPr>
+      <w:r>
+        <w:t>User enters their full name, phone number or email, and profession in the designated fields.</w:t>
+      </w:r>
+    </w:p>
+    <w:p>
+      <w:pPr>
+        <w:pStyle w:val="ListParagraph"/>
+        <w:numPr>
+          <w:ilvl w:val="0"/>
+          <w:numId w:val="15"/>
+        </w:numPr>
+        <w:ind w:left="1080"/>
+      </w:pPr>
+      <w:r>
+        <w:t>User enters their desired password in the password field.</w:t>
+      </w:r>
+    </w:p>
+    <w:p>
+      <w:pPr>
+        <w:pStyle w:val="ListParagraph"/>
+        <w:numPr>
+          <w:ilvl w:val="0"/>
+          <w:numId w:val="15"/>
+        </w:numPr>
+        <w:ind w:left="1080"/>
+      </w:pPr>
+      <w:r>
+        <w:t>User submits the registration form by clicking the "Sign Up" button.</w:t>
+      </w:r>
+    </w:p>
+    <w:p>
+      <w:pPr>
+        <w:pStyle w:val="ListParagraph"/>
+        <w:numPr>
+          <w:ilvl w:val="0"/>
+          <w:numId w:val="15"/>
+        </w:numPr>
+        <w:ind w:left="1080"/>
+      </w:pPr>
+      <w:r>
+        <w:t xml:space="preserve">The </w:t>
+      </w:r>
+      <w:r>
+        <w:t>client-side</w:t>
+      </w:r>
+      <w:r>
+        <w:t xml:space="preserve"> interface validates the form inputs</w:t>
+      </w:r>
+      <w:r>
+        <w:t xml:space="preserve"> and then submits it to the system</w:t>
+      </w:r>
+      <w:r>
+        <w:t>.</w:t>
+      </w:r>
+    </w:p>
+    <w:p>
+      <w:pPr>
+        <w:pStyle w:val="ListParagraph"/>
+        <w:numPr>
+          <w:ilvl w:val="0"/>
+          <w:numId w:val="15"/>
+        </w:numPr>
+        <w:ind w:left="1080"/>
+      </w:pPr>
+      <w:r>
+        <w:t>S</w:t>
+      </w:r>
+      <w:r>
+        <w:t xml:space="preserve">ystem </w:t>
+      </w:r>
+      <w:r>
+        <w:t xml:space="preserve">also </w:t>
+      </w:r>
+      <w:r>
+        <w:t>validates the user's input.</w:t>
+      </w:r>
+    </w:p>
+    <w:p>
+      <w:pPr>
+        <w:pStyle w:val="ListParagraph"/>
+        <w:numPr>
+          <w:ilvl w:val="0"/>
+          <w:numId w:val="15"/>
+        </w:numPr>
+        <w:ind w:left="1080"/>
+      </w:pPr>
+      <w:r>
+        <w:t>If the input is in right format, then the system checks whether another user is registered with the given email/username/phoneNo (identity).</w:t>
+      </w:r>
+    </w:p>
+    <w:p>
+      <w:pPr>
+        <w:pStyle w:val="ListParagraph"/>
+        <w:numPr>
+          <w:ilvl w:val="0"/>
+          <w:numId w:val="15"/>
+        </w:numPr>
+        <w:ind w:left="1080"/>
+      </w:pPr>
+      <w:r>
         <w:lastRenderedPageBreak/>
-        <w:t>Main Success Scenario:</w:t>
-      </w:r>
-    </w:p>
-    <w:p>
-      <w:pPr>
-        <w:pStyle w:val="ListParagraph"/>
-        <w:numPr>
-          <w:ilvl w:val="0"/>
-          <w:numId w:val="15"/>
-        </w:numPr>
-        <w:ind w:left="1080"/>
-      </w:pPr>
-      <w:r>
-        <w:t xml:space="preserve">User opens the </w:t>
-      </w:r>
-      <w:r>
-        <w:t>web-based</w:t>
-      </w:r>
-      <w:r>
-        <w:t xml:space="preserve"> interface </w:t>
-      </w:r>
-      <w:r>
-        <w:t>on their device.</w:t>
-      </w:r>
-    </w:p>
-    <w:p>
-      <w:pPr>
-        <w:pStyle w:val="ListParagraph"/>
-        <w:numPr>
-          <w:ilvl w:val="0"/>
-          <w:numId w:val="15"/>
-        </w:numPr>
-        <w:ind w:left="1080"/>
-      </w:pPr>
-      <w:r>
-        <w:t>User selects the option to register for a new account.</w:t>
-      </w:r>
-    </w:p>
-    <w:p>
-      <w:pPr>
-        <w:pStyle w:val="ListParagraph"/>
-        <w:numPr>
-          <w:ilvl w:val="0"/>
-          <w:numId w:val="15"/>
-        </w:numPr>
-        <w:ind w:left="1080"/>
-      </w:pPr>
-      <w:r>
-        <w:t>User enters their full name, phone number or email, and profession in the designated fields.</w:t>
-      </w:r>
-    </w:p>
-    <w:p>
-      <w:pPr>
-        <w:pStyle w:val="ListParagraph"/>
-        <w:numPr>
-          <w:ilvl w:val="0"/>
-          <w:numId w:val="15"/>
-        </w:numPr>
-        <w:ind w:left="1080"/>
-      </w:pPr>
-      <w:r>
-        <w:t>User enters their desired password in the password field.</w:t>
-      </w:r>
-    </w:p>
-    <w:p>
-      <w:pPr>
-        <w:pStyle w:val="ListParagraph"/>
-        <w:numPr>
-          <w:ilvl w:val="0"/>
-          <w:numId w:val="15"/>
-        </w:numPr>
-        <w:ind w:left="1080"/>
-      </w:pPr>
-      <w:r>
-        <w:t>User submits the registration form by clicking the "Sign Up" button.</w:t>
-      </w:r>
-    </w:p>
-    <w:p>
-      <w:pPr>
-        <w:pStyle w:val="ListParagraph"/>
-        <w:numPr>
-          <w:ilvl w:val="0"/>
-          <w:numId w:val="15"/>
-        </w:numPr>
-        <w:ind w:left="1080"/>
-      </w:pPr>
-      <w:r>
-        <w:t xml:space="preserve">The </w:t>
-      </w:r>
-      <w:r>
-        <w:t>client-side</w:t>
-      </w:r>
-      <w:r>
-        <w:t xml:space="preserve"> interface validates the form inputs</w:t>
-      </w:r>
-      <w:r>
-        <w:t xml:space="preserve"> and then submits it to the system</w:t>
-      </w:r>
-      <w:r>
-        <w:t>.</w:t>
-      </w:r>
-    </w:p>
-    <w:p>
-      <w:pPr>
-        <w:pStyle w:val="ListParagraph"/>
-        <w:numPr>
-          <w:ilvl w:val="0"/>
-          <w:numId w:val="15"/>
-        </w:numPr>
-        <w:ind w:left="1080"/>
-      </w:pPr>
-      <w:r>
-        <w:t>S</w:t>
-      </w:r>
-      <w:r>
-        <w:t xml:space="preserve">ystem </w:t>
-      </w:r>
-      <w:r>
-        <w:t xml:space="preserve">also </w:t>
-      </w:r>
-      <w:r>
-        <w:t>validates the user's input.</w:t>
-      </w:r>
-    </w:p>
-    <w:p>
-      <w:pPr>
-        <w:pStyle w:val="ListParagraph"/>
-        <w:numPr>
-          <w:ilvl w:val="0"/>
-          <w:numId w:val="15"/>
-        </w:numPr>
-        <w:ind w:left="1080"/>
-      </w:pPr>
-      <w:r>
-        <w:t>If the input is in right format, then the system checks whether another user is registered with the given email/username/phoneNo (identity).</w:t>
-      </w:r>
-    </w:p>
-    <w:p>
-      <w:pPr>
-        <w:pStyle w:val="ListParagraph"/>
-        <w:numPr>
-          <w:ilvl w:val="0"/>
-          <w:numId w:val="15"/>
-        </w:numPr>
-        <w:ind w:left="1080"/>
-      </w:pPr>
-      <w:r>
         <w:t>If these is no any other user with the provided identity, then password will be hashed and saved along with the identity.</w:t>
       </w:r>
     </w:p>
@@ -2351,7 +2466,6 @@
         <w:ind w:left="432" w:hanging="432"/>
       </w:pPr>
       <w:r>
-        <w:lastRenderedPageBreak/>
         <w:t>Dictionary</w:t>
       </w:r>
     </w:p>
@@ -3166,14 +3280,7 @@
               <w:rPr>
                 <w:color w:val="auto"/>
               </w:rPr>
-              <w:t xml:space="preserve"> The frequency of use can serve as an indicator of user satisfaction. If users are using the system </w:t>
-            </w:r>
-            <w:r>
-              <w:rPr>
-                <w:color w:val="auto"/>
-              </w:rPr>
-              <w:lastRenderedPageBreak/>
-              <w:t>regularly, it may suggest that they are satisfied with its performance and find it useful.</w:t>
+              <w:t xml:space="preserve"> The frequency of use can serve as an indicator of user satisfaction. If users are using the system regularly, it may suggest that they are satisfied with its performance and find it useful.</w:t>
             </w:r>
           </w:p>
           <w:p>
@@ -3245,7 +3352,14 @@
               <w:rPr>
                 <w:color w:val="auto"/>
               </w:rPr>
-              <w:t xml:space="preserve"> It aids in resource planning and management, including server capacity, bandwidth, and support resources. Systems with high frequency of use may require additional resources to ensure optimal performance and user experience.</w:t>
+              <w:t xml:space="preserve"> It aids in resource planning and management, including server capacity, bandwidth, and support resources. Systems with high frequency of use may </w:t>
+            </w:r>
+            <w:r>
+              <w:rPr>
+                <w:color w:val="auto"/>
+              </w:rPr>
+              <w:lastRenderedPageBreak/>
+              <w:t>require additional resources to ensure optimal performance and user experience.</w:t>
             </w:r>
           </w:p>
         </w:tc>
@@ -3632,7 +3746,6 @@
                 <w:bCs/>
                 <w:color w:val="auto"/>
               </w:rPr>
-              <w:lastRenderedPageBreak/>
               <w:t>Winning Bid:</w:t>
             </w:r>
             <w:r>
@@ -3723,6 +3836,7 @@
                 <w:bCs/>
                 <w:color w:val="auto"/>
               </w:rPr>
+              <w:lastRenderedPageBreak/>
               <w:t>Live Auction:</w:t>
             </w:r>
             <w:r>
@@ -4491,6 +4605,119 @@
     </w:lvl>
   </w:abstractNum>
   <w:abstractNum w:abstractNumId="8" w15:restartNumberingAfterBreak="0">
+    <w:nsid w:val="1F2622BC"/>
+    <w:multiLevelType w:val="hybridMultilevel"/>
+    <w:tmpl w:val="5FF49418"/>
+    <w:lvl w:ilvl="0" w:tplc="04090001">
+      <w:start w:val="1"/>
+      <w:numFmt w:val="bullet"/>
+      <w:lvlText w:val=""/>
+      <w:lvlJc w:val="left"/>
+      <w:pPr>
+        <w:ind w:left="720" w:hanging="360"/>
+      </w:pPr>
+      <w:rPr>
+        <w:rFonts w:ascii="Symbol" w:hAnsi="Symbol" w:hint="default"/>
+      </w:rPr>
+    </w:lvl>
+    <w:lvl w:ilvl="1" w:tplc="04090003" w:tentative="1">
+      <w:start w:val="1"/>
+      <w:numFmt w:val="bullet"/>
+      <w:lvlText w:val="o"/>
+      <w:lvlJc w:val="left"/>
+      <w:pPr>
+        <w:ind w:left="1440" w:hanging="360"/>
+      </w:pPr>
+      <w:rPr>
+        <w:rFonts w:ascii="Courier New" w:hAnsi="Courier New" w:cs="Courier New" w:hint="default"/>
+      </w:rPr>
+    </w:lvl>
+    <w:lvl w:ilvl="2" w:tplc="04090005" w:tentative="1">
+      <w:start w:val="1"/>
+      <w:numFmt w:val="bullet"/>
+      <w:lvlText w:val=""/>
+      <w:lvlJc w:val="left"/>
+      <w:pPr>
+        <w:ind w:left="2160" w:hanging="360"/>
+      </w:pPr>
+      <w:rPr>
+        <w:rFonts w:ascii="Wingdings" w:hAnsi="Wingdings" w:hint="default"/>
+      </w:rPr>
+    </w:lvl>
+    <w:lvl w:ilvl="3" w:tplc="04090001" w:tentative="1">
+      <w:start w:val="1"/>
+      <w:numFmt w:val="bullet"/>
+      <w:lvlText w:val=""/>
+      <w:lvlJc w:val="left"/>
+      <w:pPr>
+        <w:ind w:left="2880" w:hanging="360"/>
+      </w:pPr>
+      <w:rPr>
+        <w:rFonts w:ascii="Symbol" w:hAnsi="Symbol" w:hint="default"/>
+      </w:rPr>
+    </w:lvl>
+    <w:lvl w:ilvl="4" w:tplc="04090003" w:tentative="1">
+      <w:start w:val="1"/>
+      <w:numFmt w:val="bullet"/>
+      <w:lvlText w:val="o"/>
+      <w:lvlJc w:val="left"/>
+      <w:pPr>
+        <w:ind w:left="3600" w:hanging="360"/>
+      </w:pPr>
+      <w:rPr>
+        <w:rFonts w:ascii="Courier New" w:hAnsi="Courier New" w:cs="Courier New" w:hint="default"/>
+      </w:rPr>
+    </w:lvl>
+    <w:lvl w:ilvl="5" w:tplc="04090005" w:tentative="1">
+      <w:start w:val="1"/>
+      <w:numFmt w:val="bullet"/>
+      <w:lvlText w:val=""/>
+      <w:lvlJc w:val="left"/>
+      <w:pPr>
+        <w:ind w:left="4320" w:hanging="360"/>
+      </w:pPr>
+      <w:rPr>
+        <w:rFonts w:ascii="Wingdings" w:hAnsi="Wingdings" w:hint="default"/>
+      </w:rPr>
+    </w:lvl>
+    <w:lvl w:ilvl="6" w:tplc="04090001" w:tentative="1">
+      <w:start w:val="1"/>
+      <w:numFmt w:val="bullet"/>
+      <w:lvlText w:val=""/>
+      <w:lvlJc w:val="left"/>
+      <w:pPr>
+        <w:ind w:left="5040" w:hanging="360"/>
+      </w:pPr>
+      <w:rPr>
+        <w:rFonts w:ascii="Symbol" w:hAnsi="Symbol" w:hint="default"/>
+      </w:rPr>
+    </w:lvl>
+    <w:lvl w:ilvl="7" w:tplc="04090003" w:tentative="1">
+      <w:start w:val="1"/>
+      <w:numFmt w:val="bullet"/>
+      <w:lvlText w:val="o"/>
+      <w:lvlJc w:val="left"/>
+      <w:pPr>
+        <w:ind w:left="5760" w:hanging="360"/>
+      </w:pPr>
+      <w:rPr>
+        <w:rFonts w:ascii="Courier New" w:hAnsi="Courier New" w:cs="Courier New" w:hint="default"/>
+      </w:rPr>
+    </w:lvl>
+    <w:lvl w:ilvl="8" w:tplc="04090005" w:tentative="1">
+      <w:start w:val="1"/>
+      <w:numFmt w:val="bullet"/>
+      <w:lvlText w:val=""/>
+      <w:lvlJc w:val="left"/>
+      <w:pPr>
+        <w:ind w:left="6480" w:hanging="360"/>
+      </w:pPr>
+      <w:rPr>
+        <w:rFonts w:ascii="Wingdings" w:hAnsi="Wingdings" w:hint="default"/>
+      </w:rPr>
+    </w:lvl>
+  </w:abstractNum>
+  <w:abstractNum w:abstractNumId="9" w15:restartNumberingAfterBreak="0">
     <w:nsid w:val="215337CA"/>
     <w:multiLevelType w:val="hybridMultilevel"/>
     <w:tmpl w:val="FCA86954"/>
@@ -4603,7 +4830,7 @@
       </w:rPr>
     </w:lvl>
   </w:abstractNum>
-  <w:abstractNum w:abstractNumId="9" w15:restartNumberingAfterBreak="0">
+  <w:abstractNum w:abstractNumId="10" w15:restartNumberingAfterBreak="0">
     <w:nsid w:val="25E73921"/>
     <w:multiLevelType w:val="hybridMultilevel"/>
     <w:tmpl w:val="F14A5BE0"/>
@@ -4716,7 +4943,7 @@
       </w:rPr>
     </w:lvl>
   </w:abstractNum>
-  <w:abstractNum w:abstractNumId="10" w15:restartNumberingAfterBreak="0">
+  <w:abstractNum w:abstractNumId="11" w15:restartNumberingAfterBreak="0">
     <w:nsid w:val="287F4D95"/>
     <w:multiLevelType w:val="hybridMultilevel"/>
     <w:tmpl w:val="3E0CC280"/>
@@ -4802,7 +5029,7 @@
       </w:pPr>
     </w:lvl>
   </w:abstractNum>
-  <w:abstractNum w:abstractNumId="11" w15:restartNumberingAfterBreak="0">
+  <w:abstractNum w:abstractNumId="12" w15:restartNumberingAfterBreak="0">
     <w:nsid w:val="308A608C"/>
     <w:multiLevelType w:val="hybridMultilevel"/>
     <w:tmpl w:val="4A841038"/>
@@ -4915,7 +5142,7 @@
       </w:rPr>
     </w:lvl>
   </w:abstractNum>
-  <w:abstractNum w:abstractNumId="12" w15:restartNumberingAfterBreak="0">
+  <w:abstractNum w:abstractNumId="13" w15:restartNumberingAfterBreak="0">
     <w:nsid w:val="35745759"/>
     <w:multiLevelType w:val="hybridMultilevel"/>
     <w:tmpl w:val="94AAB76A"/>
@@ -5028,7 +5255,7 @@
       </w:rPr>
     </w:lvl>
   </w:abstractNum>
-  <w:abstractNum w:abstractNumId="13" w15:restartNumberingAfterBreak="0">
+  <w:abstractNum w:abstractNumId="14" w15:restartNumberingAfterBreak="0">
     <w:nsid w:val="36725EDF"/>
     <w:multiLevelType w:val="hybridMultilevel"/>
     <w:tmpl w:val="B82858B0"/>
@@ -5114,7 +5341,7 @@
       </w:pPr>
     </w:lvl>
   </w:abstractNum>
-  <w:abstractNum w:abstractNumId="14" w15:restartNumberingAfterBreak="0">
+  <w:abstractNum w:abstractNumId="15" w15:restartNumberingAfterBreak="0">
     <w:nsid w:val="391A535E"/>
     <w:multiLevelType w:val="hybridMultilevel"/>
     <w:tmpl w:val="0BAE5B5A"/>
@@ -5227,7 +5454,7 @@
       </w:rPr>
     </w:lvl>
   </w:abstractNum>
-  <w:abstractNum w:abstractNumId="15" w15:restartNumberingAfterBreak="0">
+  <w:abstractNum w:abstractNumId="16" w15:restartNumberingAfterBreak="0">
     <w:nsid w:val="3F347AAE"/>
     <w:multiLevelType w:val="hybridMultilevel"/>
     <w:tmpl w:val="11E4B730"/>
@@ -5313,7 +5540,7 @@
       </w:pPr>
     </w:lvl>
   </w:abstractNum>
-  <w:abstractNum w:abstractNumId="16" w15:restartNumberingAfterBreak="0">
+  <w:abstractNum w:abstractNumId="17" w15:restartNumberingAfterBreak="0">
     <w:nsid w:val="40F8296B"/>
     <w:multiLevelType w:val="hybridMultilevel"/>
     <w:tmpl w:val="3A8C9502"/>
@@ -5426,7 +5653,7 @@
       </w:rPr>
     </w:lvl>
   </w:abstractNum>
-  <w:abstractNum w:abstractNumId="17" w15:restartNumberingAfterBreak="0">
+  <w:abstractNum w:abstractNumId="18" w15:restartNumberingAfterBreak="0">
     <w:nsid w:val="424510C9"/>
     <w:multiLevelType w:val="hybridMultilevel"/>
     <w:tmpl w:val="664E5BBA"/>
@@ -5539,7 +5766,7 @@
       </w:rPr>
     </w:lvl>
   </w:abstractNum>
-  <w:abstractNum w:abstractNumId="18" w15:restartNumberingAfterBreak="0">
+  <w:abstractNum w:abstractNumId="19" w15:restartNumberingAfterBreak="0">
     <w:nsid w:val="47BB0B3C"/>
     <w:multiLevelType w:val="hybridMultilevel"/>
     <w:tmpl w:val="4CA83894"/>
@@ -5625,7 +5852,7 @@
       </w:pPr>
     </w:lvl>
   </w:abstractNum>
-  <w:abstractNum w:abstractNumId="19" w15:restartNumberingAfterBreak="0">
+  <w:abstractNum w:abstractNumId="20" w15:restartNumberingAfterBreak="0">
     <w:nsid w:val="4AAD254B"/>
     <w:multiLevelType w:val="hybridMultilevel"/>
     <w:tmpl w:val="DACA289C"/>
@@ -5738,7 +5965,7 @@
       </w:rPr>
     </w:lvl>
   </w:abstractNum>
-  <w:abstractNum w:abstractNumId="20" w15:restartNumberingAfterBreak="0">
+  <w:abstractNum w:abstractNumId="21" w15:restartNumberingAfterBreak="0">
     <w:nsid w:val="4D5D228B"/>
     <w:multiLevelType w:val="hybridMultilevel"/>
     <w:tmpl w:val="AB763EB2"/>
@@ -5851,7 +6078,7 @@
       </w:rPr>
     </w:lvl>
   </w:abstractNum>
-  <w:abstractNum w:abstractNumId="21" w15:restartNumberingAfterBreak="0">
+  <w:abstractNum w:abstractNumId="22" w15:restartNumberingAfterBreak="0">
     <w:nsid w:val="540217A8"/>
     <w:multiLevelType w:val="hybridMultilevel"/>
     <w:tmpl w:val="6F6E6170"/>
@@ -5964,7 +6191,7 @@
       </w:rPr>
     </w:lvl>
   </w:abstractNum>
-  <w:abstractNum w:abstractNumId="22" w15:restartNumberingAfterBreak="0">
+  <w:abstractNum w:abstractNumId="23" w15:restartNumberingAfterBreak="0">
     <w:nsid w:val="5C4E5F50"/>
     <w:multiLevelType w:val="hybridMultilevel"/>
     <w:tmpl w:val="704EDC1A"/>
@@ -6050,7 +6277,7 @@
       </w:pPr>
     </w:lvl>
   </w:abstractNum>
-  <w:abstractNum w:abstractNumId="23" w15:restartNumberingAfterBreak="0">
+  <w:abstractNum w:abstractNumId="24" w15:restartNumberingAfterBreak="0">
     <w:nsid w:val="5E181256"/>
     <w:multiLevelType w:val="hybridMultilevel"/>
     <w:tmpl w:val="20326E82"/>
@@ -6136,7 +6363,7 @@
       </w:pPr>
     </w:lvl>
   </w:abstractNum>
-  <w:abstractNum w:abstractNumId="24" w15:restartNumberingAfterBreak="0">
+  <w:abstractNum w:abstractNumId="25" w15:restartNumberingAfterBreak="0">
     <w:nsid w:val="60032980"/>
     <w:multiLevelType w:val="hybridMultilevel"/>
     <w:tmpl w:val="BC98C8A2"/>
@@ -6249,7 +6476,7 @@
       </w:rPr>
     </w:lvl>
   </w:abstractNum>
-  <w:abstractNum w:abstractNumId="25" w15:restartNumberingAfterBreak="0">
+  <w:abstractNum w:abstractNumId="26" w15:restartNumberingAfterBreak="0">
     <w:nsid w:val="6361458B"/>
     <w:multiLevelType w:val="hybridMultilevel"/>
     <w:tmpl w:val="61101180"/>
@@ -6362,7 +6589,7 @@
       </w:rPr>
     </w:lvl>
   </w:abstractNum>
-  <w:abstractNum w:abstractNumId="26" w15:restartNumberingAfterBreak="0">
+  <w:abstractNum w:abstractNumId="27" w15:restartNumberingAfterBreak="0">
     <w:nsid w:val="63700FF1"/>
     <w:multiLevelType w:val="hybridMultilevel"/>
     <w:tmpl w:val="A050AC4C"/>
@@ -6475,7 +6702,7 @@
       </w:rPr>
     </w:lvl>
   </w:abstractNum>
-  <w:abstractNum w:abstractNumId="27" w15:restartNumberingAfterBreak="0">
+  <w:abstractNum w:abstractNumId="28" w15:restartNumberingAfterBreak="0">
     <w:nsid w:val="64CC3923"/>
     <w:multiLevelType w:val="hybridMultilevel"/>
     <w:tmpl w:val="4CA83894"/>
@@ -6561,7 +6788,7 @@
       </w:pPr>
     </w:lvl>
   </w:abstractNum>
-  <w:abstractNum w:abstractNumId="28" w15:restartNumberingAfterBreak="0">
+  <w:abstractNum w:abstractNumId="29" w15:restartNumberingAfterBreak="0">
     <w:nsid w:val="741354D7"/>
     <w:multiLevelType w:val="hybridMultilevel"/>
     <w:tmpl w:val="112AE226"/>
@@ -6674,7 +6901,7 @@
       </w:rPr>
     </w:lvl>
   </w:abstractNum>
-  <w:abstractNum w:abstractNumId="29" w15:restartNumberingAfterBreak="0">
+  <w:abstractNum w:abstractNumId="30" w15:restartNumberingAfterBreak="0">
     <w:nsid w:val="75051C85"/>
     <w:multiLevelType w:val="hybridMultilevel"/>
     <w:tmpl w:val="AF46897C"/>
@@ -6787,7 +7014,7 @@
       </w:rPr>
     </w:lvl>
   </w:abstractNum>
-  <w:abstractNum w:abstractNumId="30" w15:restartNumberingAfterBreak="0">
+  <w:abstractNum w:abstractNumId="31" w15:restartNumberingAfterBreak="0">
     <w:nsid w:val="75F45C0A"/>
     <w:multiLevelType w:val="hybridMultilevel"/>
     <w:tmpl w:val="ED684EBC"/>
@@ -6873,7 +7100,7 @@
       </w:pPr>
     </w:lvl>
   </w:abstractNum>
-  <w:abstractNum w:abstractNumId="31" w15:restartNumberingAfterBreak="0">
+  <w:abstractNum w:abstractNumId="32" w15:restartNumberingAfterBreak="0">
     <w:nsid w:val="77717A35"/>
     <w:multiLevelType w:val="hybridMultilevel"/>
     <w:tmpl w:val="0C8CDC44"/>
@@ -6959,7 +7186,7 @@
       </w:pPr>
     </w:lvl>
   </w:abstractNum>
-  <w:abstractNum w:abstractNumId="32" w15:restartNumberingAfterBreak="0">
+  <w:abstractNum w:abstractNumId="33" w15:restartNumberingAfterBreak="0">
     <w:nsid w:val="785E7460"/>
     <w:multiLevelType w:val="hybridMultilevel"/>
     <w:tmpl w:val="ED684EBC"/>
@@ -7046,22 +7273,22 @@
     </w:lvl>
   </w:abstractNum>
   <w:num w:numId="1">
-    <w:abstractNumId w:val="21"/>
+    <w:abstractNumId w:val="22"/>
   </w:num>
   <w:num w:numId="2">
-    <w:abstractNumId w:val="22"/>
+    <w:abstractNumId w:val="23"/>
   </w:num>
   <w:num w:numId="3">
-    <w:abstractNumId w:val="23"/>
+    <w:abstractNumId w:val="24"/>
   </w:num>
   <w:num w:numId="4">
-    <w:abstractNumId w:val="30"/>
+    <w:abstractNumId w:val="31"/>
   </w:num>
   <w:num w:numId="5">
-    <w:abstractNumId w:val="15"/>
+    <w:abstractNumId w:val="16"/>
   </w:num>
   <w:num w:numId="6">
-    <w:abstractNumId w:val="32"/>
+    <w:abstractNumId w:val="33"/>
   </w:num>
   <w:num w:numId="7">
     <w:abstractNumId w:val="1"/>
@@ -7073,31 +7300,31 @@
     <w:abstractNumId w:val="0"/>
   </w:num>
   <w:num w:numId="10">
-    <w:abstractNumId w:val="13"/>
+    <w:abstractNumId w:val="14"/>
   </w:num>
   <w:num w:numId="11">
     <w:abstractNumId w:val="4"/>
   </w:num>
   <w:num w:numId="12">
-    <w:abstractNumId w:val="18"/>
+    <w:abstractNumId w:val="19"/>
   </w:num>
   <w:num w:numId="13">
-    <w:abstractNumId w:val="26"/>
+    <w:abstractNumId w:val="27"/>
   </w:num>
   <w:num w:numId="14">
     <w:abstractNumId w:val="5"/>
   </w:num>
   <w:num w:numId="15">
-    <w:abstractNumId w:val="31"/>
+    <w:abstractNumId w:val="32"/>
   </w:num>
   <w:num w:numId="16">
-    <w:abstractNumId w:val="27"/>
+    <w:abstractNumId w:val="28"/>
   </w:num>
   <w:num w:numId="17">
-    <w:abstractNumId w:val="10"/>
+    <w:abstractNumId w:val="11"/>
   </w:num>
   <w:num w:numId="18">
-    <w:abstractNumId w:val="17"/>
+    <w:abstractNumId w:val="18"/>
   </w:num>
   <w:num w:numId="19">
     <w:abstractNumId w:val="2"/>
@@ -7106,43 +7333,46 @@
     <w:abstractNumId w:val="6"/>
   </w:num>
   <w:num w:numId="21">
-    <w:abstractNumId w:val="19"/>
+    <w:abstractNumId w:val="20"/>
   </w:num>
   <w:num w:numId="22">
     <w:abstractNumId w:val="3"/>
   </w:num>
   <w:num w:numId="23">
-    <w:abstractNumId w:val="24"/>
+    <w:abstractNumId w:val="25"/>
   </w:num>
   <w:num w:numId="24">
-    <w:abstractNumId w:val="25"/>
+    <w:abstractNumId w:val="26"/>
   </w:num>
   <w:num w:numId="25">
+    <w:abstractNumId w:val="30"/>
+  </w:num>
+  <w:num w:numId="26">
+    <w:abstractNumId w:val="12"/>
+  </w:num>
+  <w:num w:numId="27">
+    <w:abstractNumId w:val="13"/>
+  </w:num>
+  <w:num w:numId="28">
+    <w:abstractNumId w:val="15"/>
+  </w:num>
+  <w:num w:numId="29">
+    <w:abstractNumId w:val="21"/>
+  </w:num>
+  <w:num w:numId="30">
+    <w:abstractNumId w:val="17"/>
+  </w:num>
+  <w:num w:numId="31">
+    <w:abstractNumId w:val="9"/>
+  </w:num>
+  <w:num w:numId="32">
+    <w:abstractNumId w:val="10"/>
+  </w:num>
+  <w:num w:numId="33">
     <w:abstractNumId w:val="29"/>
   </w:num>
-  <w:num w:numId="26">
-    <w:abstractNumId w:val="11"/>
-  </w:num>
-  <w:num w:numId="27">
-    <w:abstractNumId w:val="12"/>
-  </w:num>
-  <w:num w:numId="28">
-    <w:abstractNumId w:val="14"/>
-  </w:num>
-  <w:num w:numId="29">
-    <w:abstractNumId w:val="20"/>
-  </w:num>
-  <w:num w:numId="30">
-    <w:abstractNumId w:val="16"/>
-  </w:num>
-  <w:num w:numId="31">
+  <w:num w:numId="34">
     <w:abstractNumId w:val="8"/>
-  </w:num>
-  <w:num w:numId="32">
-    <w:abstractNumId w:val="9"/>
-  </w:num>
-  <w:num w:numId="33">
-    <w:abstractNumId w:val="28"/>
   </w:num>
   <w:numIdMacAtCleanup w:val="33"/>
 </w:numbering>
@@ -7756,6 +7986,7 @@
   <w:style w:type="character" w:default="1" w:styleId="DefaultParagraphFont">
     <w:name w:val="Default Paragraph Font"/>
     <w:uiPriority w:val="1"/>
+    <w:semiHidden/>
     <w:unhideWhenUsed/>
   </w:style>
   <w:style w:type="table" w:default="1" w:styleId="TableNormal">

</xml_diff>